<commit_message>
Docs: Updated to improve wording
</commit_message>
<xml_diff>
--- a/Docs/Auto_Flight_and_FCC.docx
+++ b/Docs/Auto_Flight_and_FCC.docx
@@ -120,7 +120,7 @@
           <w:sz w:val="24"/>
           <w:szCs w:val="24"/>
         </w:rPr>
-        <w:t>2/8/2025</w:t>
+        <w:t>3/25/2025</w:t>
       </w:r>
       <w:r>
         <w:rPr>
@@ -6602,11 +6602,11 @@
         <w:br w:type="page"/>
       </w:r>
     </w:p>
+    <w:bookmarkStart w:id="11" w:name="_Toc184228686"/>
     <w:p>
       <w:pPr>
         <w:pStyle w:val="Heading2"/>
       </w:pPr>
-      <w:bookmarkStart w:id="11" w:name="_Toc184228686"/>
       <w:r>
         <w:rPr>
           <w:noProof/>
@@ -7726,10 +7726,13 @@
         <w:t xml:space="preserve">heck that </w:t>
       </w:r>
       <w:r>
-        <w:t>N1/</w:t>
-      </w:r>
-      <w:r>
-        <w:t>EPR mode appears on the FMA and</w:t>
+        <w:t>N1</w:t>
+      </w:r>
+      <w:r>
+        <w:t xml:space="preserve"> or </w:t>
+      </w:r>
+      <w:r>
+        <w:t>EPR appears on the FMA and</w:t>
       </w:r>
       <w:r>
         <w:t xml:space="preserve"> the ATS</w:t>
@@ -8347,7 +8350,16 @@
         <w:t xml:space="preserve">Manually idle the throttles to roughly </w:t>
       </w:r>
       <w:r>
-        <w:t xml:space="preserve">40% N1 or </w:t>
+        <w:t>40</w:t>
+      </w:r>
+      <w:r>
+        <w:t>-50</w:t>
+      </w:r>
+      <w:r>
+        <w:t xml:space="preserve">% N1 or </w:t>
+      </w:r>
+      <w:r>
+        <w:t>0.95-</w:t>
       </w:r>
       <w:r>
         <w:t>1.00 EPR</w:t>

</xml_diff>

<commit_message>
Docs: Typo's fixed in documentation
</commit_message>
<xml_diff>
--- a/Docs/Auto_Flight_and_FCC.docx
+++ b/Docs/Auto_Flight_and_FCC.docx
@@ -120,7 +120,7 @@
           <w:sz w:val="24"/>
           <w:szCs w:val="24"/>
         </w:rPr>
-        <w:t>3/25/2025</w:t>
+        <w:t>4/26/2025</w:t>
       </w:r>
       <w:r>
         <w:rPr>
@@ -6053,13 +6053,8 @@
       </w:r>
       <w:r>
         <w:br/>
-        <w:t xml:space="preserve">Pull: Sets the ATS to SPD mode. If the vertical mode is IAS, MACH, TAKE OFF, or G/A, it will revert to VERT SPD or ALT HOLD. SPD mode will not engage if the TCI is set to </w:t>
-      </w:r>
-      <w:proofErr w:type="spellStart"/>
-      <w:r>
-        <w:t>TO</w:t>
-      </w:r>
-      <w:proofErr w:type="spellEnd"/>
+        <w:t>Pull: Sets the ATS to SPD mode. If the vertical mode is IAS, MACH, TAKE OFF, or G/A, it will revert to VERT SPD or ALT HOLD. SPD mode will not engage if the TCI is set to TO</w:t>
+      </w:r>
       <w:r>
         <w:t>,</w:t>
       </w:r>
@@ -7530,13 +7525,8 @@
         <w:t>C</w:t>
       </w:r>
       <w:r>
-        <w:t xml:space="preserve">I is set to </w:t>
-      </w:r>
-      <w:proofErr w:type="spellStart"/>
-      <w:r>
-        <w:t>TO</w:t>
-      </w:r>
-      <w:proofErr w:type="spellEnd"/>
+        <w:t>I is set to TO</w:t>
+      </w:r>
       <w:r>
         <w:t xml:space="preserve">, </w:t>
       </w:r>
@@ -8233,6 +8223,18 @@
       <w:r>
         <w:t>.</w:t>
       </w:r>
+      <w:r>
+        <w:t xml:space="preserve"> </w:t>
+      </w:r>
+      <w:r>
+        <w:t>Otherwise, manually advance</w:t>
+      </w:r>
+      <w:r>
+        <w:t xml:space="preserve"> </w:t>
+      </w:r>
+      <w:r>
+        <w:t>power to the to the EPR limit.</w:t>
+      </w:r>
     </w:p>
     <w:p>
       <w:pPr>
@@ -8359,13 +8361,19 @@
         <w:t xml:space="preserve">% N1 or </w:t>
       </w:r>
       <w:r>
-        <w:t>0.95-</w:t>
-      </w:r>
-      <w:r>
-        <w:t>1.00 EPR</w:t>
-      </w:r>
-      <w:r>
-        <w:t xml:space="preserve"> to set power for descend.</w:t>
+        <w:t>0.9-</w:t>
+      </w:r>
+      <w:r>
+        <w:t>1.0 EPR</w:t>
+      </w:r>
+      <w:r>
+        <w:t xml:space="preserve"> to set power for descen</w:t>
+      </w:r>
+      <w:r>
+        <w:t>t</w:t>
+      </w:r>
+      <w:r>
+        <w:t>.</w:t>
       </w:r>
     </w:p>
     <w:p>

</xml_diff>